<commit_message>
merged with lilach's changes
</commit_message>
<xml_diff>
--- a/abstract.docx
+++ b/abstract.docx
@@ -7,31 +7,7 @@
         <w:pStyle w:val="Title"/>
       </w:pPr>
       <w:r>
-        <w:t xml:space="preserve">Adaptative</w:t>
-      </w:r>
-      <w:r>
-        <w:t xml:space="preserve"> </w:t>
-      </w:r>
-      <w:r>
-        <w:t xml:space="preserve">peak</w:t>
-      </w:r>
-      <w:r>
-        <w:t xml:space="preserve"> </w:t>
-      </w:r>
-      <w:r>
-        <w:t xml:space="preserve">shifts</w:t>
-      </w:r>
-      <w:r>
-        <w:t xml:space="preserve"> </w:t>
-      </w:r>
-      <w:r>
-        <w:t xml:space="preserve">with</w:t>
-      </w:r>
-      <w:r>
-        <w:t xml:space="preserve"> </w:t>
-      </w:r>
-      <w:r>
-        <w:t xml:space="preserve">stress-induced</w:t>
+        <w:t xml:space="preserve">Stress-induced</w:t>
       </w:r>
       <w:r>
         <w:t xml:space="preserve"> </w:t>
@@ -43,19 +19,19 @@
         <w:t xml:space="preserve"> </w:t>
       </w:r>
       <w:r>
-        <w:t xml:space="preserve">//</w:t>
-      </w:r>
-      <w:r>
-        <w:t xml:space="preserve"> </w:t>
-      </w:r>
-      <w:r>
-        <w:t xml:space="preserve">Population</w:t>
-      </w:r>
-      <w:r>
-        <w:t xml:space="preserve"> </w:t>
-      </w:r>
-      <w:r>
-        <w:t xml:space="preserve">genetics</w:t>
+        <w:t xml:space="preserve">and</w:t>
+      </w:r>
+      <w:r>
+        <w:t xml:space="preserve"> </w:t>
+      </w:r>
+      <w:r>
+        <w:t xml:space="preserve">the</w:t>
+      </w:r>
+      <w:r>
+        <w:t xml:space="preserve"> </w:t>
+      </w:r>
+      <w:r>
+        <w:t xml:space="preserve">evolution</w:t>
       </w:r>
       <w:r>
         <w:t xml:space="preserve"> </w:t>
@@ -67,109 +43,13 @@
         <w:t xml:space="preserve"> </w:t>
       </w:r>
       <w:r>
-        <w:t xml:space="preserve">adaptation</w:t>
-      </w:r>
-      <w:r>
-        <w:t xml:space="preserve"> </w:t>
-      </w:r>
-      <w:r>
-        <w:t xml:space="preserve">with</w:t>
-      </w:r>
-      <w:r>
-        <w:t xml:space="preserve"> </w:t>
-      </w:r>
-      <w:r>
-        <w:t xml:space="preserve">stress-induced</w:t>
-      </w:r>
-      <w:r>
-        <w:t xml:space="preserve"> </w:t>
-      </w:r>
-      <w:r>
-        <w:t xml:space="preserve">mutagenesis</w:t>
-      </w:r>
-      <w:r>
-        <w:t xml:space="preserve"> </w:t>
-      </w:r>
-      <w:r>
-        <w:t xml:space="preserve">//</w:t>
-      </w:r>
-      <w:r>
-        <w:t xml:space="preserve"> </w:t>
-      </w:r>
-      <w:r>
-        <w:t xml:space="preserve">Stress-induced</w:t>
-      </w:r>
-      <w:r>
-        <w:t xml:space="preserve"> </w:t>
-      </w:r>
-      <w:r>
-        <w:t xml:space="preserve">mutagenesis</w:t>
-      </w:r>
-      <w:r>
-        <w:t xml:space="preserve"> </w:t>
-      </w:r>
-      <w:r>
-        <w:t xml:space="preserve">on</w:t>
-      </w:r>
-      <w:r>
-        <w:t xml:space="preserve"> </w:t>
-      </w:r>
-      <w:r>
-        <w:t xml:space="preserve">rugged</w:t>
-      </w:r>
-      <w:r>
-        <w:t xml:space="preserve"> </w:t>
-      </w:r>
-      <w:r>
-        <w:t xml:space="preserve">adaptive</w:t>
-      </w:r>
-      <w:r>
-        <w:t xml:space="preserve"> </w:t>
-      </w:r>
-      <w:r>
-        <w:t xml:space="preserve">landscapes</w:t>
-      </w:r>
-      <w:r>
-        <w:t xml:space="preserve"> </w:t>
-      </w:r>
-      <w:r>
-        <w:t xml:space="preserve">//</w:t>
-      </w:r>
-      <w:r>
-        <w:t xml:space="preserve"> </w:t>
-      </w:r>
-      <w:r>
-        <w:t xml:space="preserve">Stress-induced</w:t>
-      </w:r>
-      <w:r>
-        <w:t xml:space="preserve"> </w:t>
-      </w:r>
-      <w:r>
-        <w:t xml:space="preserve">mutagenesis</w:t>
-      </w:r>
-      <w:r>
-        <w:t xml:space="preserve"> </w:t>
-      </w:r>
-      <w:r>
-        <w:t xml:space="preserve">on</w:t>
-      </w:r>
-      <w:r>
-        <w:t xml:space="preserve"> </w:t>
-      </w:r>
-      <w:r>
-        <w:t xml:space="preserve">rugged</w:t>
-      </w:r>
-      <w:r>
-        <w:t xml:space="preserve"> </w:t>
-      </w:r>
-      <w:r>
-        <w:t xml:space="preserve">fitness</w:t>
-      </w:r>
-      <w:r>
-        <w:t xml:space="preserve"> </w:t>
-      </w:r>
-      <w:r>
-        <w:t xml:space="preserve">landscapes</w:t>
+        <w:t xml:space="preserve">complex</w:t>
+      </w:r>
+      <w:r>
+        <w:t xml:space="preserve"> </w:t>
+      </w:r>
+      <w:r>
+        <w:t xml:space="preserve">traits</w:t>
       </w:r>
     </w:p>
     <w:p>
@@ -206,25 +86,7 @@
     </w:p>
     <w:p>
       <w:r>
-        <w:t xml:space="preserve">In 1931 Sewall Wright presented a classic problem: given that the selective value of two or more loci are under positive epistasis, how can a population evolve from one allele combination to a fitter? Wright’s problem is still an open question in evolutionary biology despite his own</w:t>
-      </w:r>
-      <w:r>
-        <w:t xml:space="preserve"> </w:t>
-      </w:r>
-      <w:r>
-        <w:t xml:space="preserve">“</w:t>
-      </w:r>
-      <w:r>
-        <w:t xml:space="preserve">shifting-balance theory</w:t>
-      </w:r>
-      <w:r>
-        <w:t xml:space="preserve">”</w:t>
-      </w:r>
-      <w:r>
-        <w:t xml:space="preserve"> </w:t>
-      </w:r>
-      <w:r>
-        <w:t xml:space="preserve">and others’ attempts to resolve it.</w:t>
+        <w:t xml:space="preserve">The evolution of complex traits, coded by multiple genes, presents an open evolutionary question, first described by Sewall Wright in 1931: if different alleles are separately deleterious but jointly advantageous, how can a population evolve from one co-adapted gene complex to a better one?</w:t>
       </w:r>
     </w:p>
     <w:p>
@@ -234,7 +96,7 @@
     </w:p>
     <w:p>
       <w:r>
-        <w:t xml:space="preserve">Here we analyze a population genetic model of a rugged adaptive landscape. We derive analytical expressions that show that stress-induced mutagenesis increases the adaptation rate and present the results of stochastic simulations that validate our analysis. Our results suggest that stress-induced mutagenesis can increase the capacity of populations to adapt, in particular in the case of complex adaptations.</w:t>
+        <w:t xml:space="preserve">Here we analyze a population genetic model of a rugged adaptive landscape. We derive analytical expressions that show that stress-induced mutagenesis increases the adaptation rate and present the results of stochastic simulations that validate our analysis. Our results suggest that stress-induced mutagenesis can resolve the problem of adaptive peak shifts by increasing the capacity of populations to adapt, in particular in the case of complex adaptation.</w:t>
       </w:r>
     </w:p>
   </w:body>
@@ -248,7 +110,7 @@
 <file path=word/numbering.xml><?xml version="1.0" encoding="utf-8"?>
 <w:numbering xmlns:w="http://schemas.openxmlformats.org/wordprocessingml/2006/main">
   <w:abstractNum w:abstractNumId="0">
-    <w:nsid w:val="b4bbb5b4"/>
+    <w:nsid w:val="28a251d6"/>
     <w:multiLevelType w:val="multilevel"/>
     <w:lvl w:ilvl="0">
       <w:numFmt w:val="bullet"/>

</xml_diff>

<commit_message>
adaptive landscape -> fitness landscape
</commit_message>
<xml_diff>
--- a/abstract.docx
+++ b/abstract.docx
@@ -96,7 +96,7 @@
     </w:p>
     <w:p>
       <w:r>
-        <w:t xml:space="preserve">Here we analyze a population genetic model of a rugged adaptive landscape. We derive analytical expressions that show that stress-induced mutagenesis increases the adaptation rate and present the results of stochastic simulations that validate our analysis. Our results suggest that stress-induced mutagenesis can resolve the problem of adaptive peak shifts by increasing the capacity of populations to adapt, in particular in the case of complex adaptation.</w:t>
+        <w:t xml:space="preserve">Here we analyze a population genetic model of a rugged fitness landscape. We derive analytical expressions that show that stress-induced mutagenesis increases the adaptation rate and present the results of stochastic simulations that validate our analysis. Our results suggest that stress-induced mutagenesis can resolve the problem of adaptive peak shifts by increasing the capacity of populations to adapt, in particular in the case of complex adaptation.</w:t>
       </w:r>
     </w:p>
   </w:body>
@@ -110,7 +110,7 @@
 <file path=word/numbering.xml><?xml version="1.0" encoding="utf-8"?>
 <w:numbering xmlns:w="http://schemas.openxmlformats.org/wordprocessingml/2006/main">
   <w:abstractNum w:abstractNumId="0">
-    <w:nsid w:val="28a251d6"/>
+    <w:nsid w:val="ca287bf2"/>
     <w:multiLevelType w:val="multilevel"/>
     <w:lvl w:ilvl="0">
       <w:numFmt w:val="bullet"/>

</xml_diff>